<commit_message>
Add HTML output format
</commit_message>
<xml_diff>
--- a/computed_manuscript.docx
+++ b/computed_manuscript.docx
@@ -50,6 +50,76 @@
     </w:p>
     <w:p>
       <w:pPr>
+        <w:pStyle w:val="Author"/>
+      </w:pPr>
+      <w:r>
+        <w:t xml:space="preserve">Jeffrey</w:t>
+      </w:r>
+      <w:r>
+        <w:t xml:space="preserve"> </w:t>
+      </w:r>
+      <w:r>
+        <w:t xml:space="preserve">M.</w:t>
+      </w:r>
+      <w:r>
+        <w:t xml:space="preserve"> </w:t>
+      </w:r>
+      <w:r>
+        <w:t xml:space="preserve">Perkel,</w:t>
+      </w:r>
+      <w:r>
+        <w:t xml:space="preserve"> </w:t>
+      </w:r>
+      <w:r>
+        <w:t xml:space="preserve">Technology</w:t>
+      </w:r>
+      <w:r>
+        <w:t xml:space="preserve"> </w:t>
+      </w:r>
+      <w:r>
+        <w:t xml:space="preserve">Editor,</w:t>
+      </w:r>
+      <w:r>
+        <w:t xml:space="preserve"> </w:t>
+      </w:r>
+      <w:r>
+        <w:t xml:space="preserve">Nature</w:t>
+      </w:r>
+    </w:p>
+    <w:p>
+      <w:pPr>
+        <w:pStyle w:val="Date"/>
+      </w:pPr>
+      <w:r>
+        <w:t xml:space="preserve">14</w:t>
+      </w:r>
+      <w:r>
+        <w:t xml:space="preserve"> </w:t>
+      </w:r>
+      <w:r>
+        <w:t xml:space="preserve">Jan</w:t>
+      </w:r>
+      <w:r>
+        <w:t xml:space="preserve"> </w:t>
+      </w:r>
+      <w:r>
+        <w:t xml:space="preserve">2022</w:t>
+      </w:r>
+      <w:r>
+        <w:t xml:space="preserve"> </w:t>
+      </w:r>
+      <w:r>
+        <w:t xml:space="preserve">15:06:21</w:t>
+      </w:r>
+      <w:r>
+        <w:t xml:space="preserve"> </w:t>
+      </w:r>
+      <w:r>
+        <w:t xml:space="preserve">MST</w:t>
+      </w:r>
+    </w:p>
+    <w:p>
+      <w:pPr>
         <w:pStyle w:val="Abstract"/>
       </w:pPr>
       <w:r>
@@ -281,7 +351,7 @@
         <w:pStyle w:val="BodyText"/>
       </w:pPr>
       <w:r>
-        <w:t xml:space="preserve">Several platforms for creating such documents exist, including Jupyter, R Markdown and Observable notebooks.</w:t>
+        <w:t xml:space="preserve">Several platforms for creating such documents exist.</w:t>
       </w:r>
       <w:r>
         <w:rPr>
@@ -311,7 +381,7 @@
         <w:t xml:space="preserve"> </w:t>
       </w:r>
       <w:r>
-        <w:t xml:space="preserve">to build a computational narrative. But some, including R Markdown and the JupyterBook extension to the Jupyter ecosystem, also allow authors to include and execute code</w:t>
+        <w:t xml:space="preserve">to build a computational narrative. But some, including R Markdown, Observable, and the JupyterBook extension to the Jupyter ecosystem, also allow authors to include and execute code</w:t>
       </w:r>
       <w:r>
         <w:t xml:space="preserve"> </w:t>
@@ -8429,7 +8499,7 @@
         <w:rPr>
           <w:b/>
         </w:rPr>
-        <w:t xml:space="preserve">14 Jan 2022 14:49:26 MST</w:t>
+        <w:t xml:space="preserve">14 Jan 2022 15:06:23 MST</w:t>
       </w:r>
       <w:r>
         <w:t xml:space="preserve"> </w:t>
@@ -8780,7 +8850,7 @@
         <w:rPr>
           <w:rStyle w:val="VerbatimChar"/>
         </w:rPr>
-        <w:t xml:space="preserve">## [280313e] 2022-01-14: Add word_document output option</w:t>
+        <w:t xml:space="preserve">## [db20ac1] 2022-01-14: Merge branch 'main' of github.com:jperkel/computed_manuscript into main</w:t>
       </w:r>
     </w:p>
     <w:bookmarkEnd w:id="28"/>

</xml_diff>

<commit_message>
Use bookdown::word_document2 and bookdown::html_document2 output formats
</commit_message>
<xml_diff>
--- a/computed_manuscript.docx
+++ b/computed_manuscript.docx
@@ -109,7 +109,7 @@
         <w:t xml:space="preserve"> </w:t>
       </w:r>
       <w:r>
-        <w:t xml:space="preserve">15:06:21</w:t>
+        <w:t xml:space="preserve">19:51:40</w:t>
       </w:r>
       <w:r>
         <w:t xml:space="preserve"> </w:t>
@@ -281,6 +281,15 @@
       <w:pPr>
         <w:pStyle w:val="Heading1"/>
       </w:pPr>
+      <w:r>
+        <w:rPr>
+          <w:rStyle w:val="SectionNumber"/>
+        </w:rPr>
+        <w:t xml:space="preserve">1</w:t>
+      </w:r>
+      <w:r>
+        <w:tab/>
+      </w:r>
       <w:r>
         <w:t xml:space="preserve">Introduction</w:t>
       </w:r>
@@ -433,7 +442,7 @@
         <w:pStyle w:val="BodyText"/>
       </w:pPr>
       <w:r>
-        <w:t xml:space="preserve">In this manuscript, created in RStudio using the R Markdown language, we will create such an example.</w:t>
+        <w:t xml:space="preserve">In this manuscript, created in RStudio using the R Markdown language, we will demonstrate one such example.</w:t>
       </w:r>
     </w:p>
     <w:bookmarkEnd w:id="21"/>
@@ -443,6 +452,15 @@
         <w:pStyle w:val="Heading1"/>
       </w:pPr>
       <w:r>
+        <w:rPr>
+          <w:rStyle w:val="SectionNumber"/>
+        </w:rPr>
+        <w:t xml:space="preserve">2</w:t>
+      </w:r>
+      <w:r>
+        <w:tab/>
+      </w:r>
+      <w:r>
         <w:t xml:space="preserve">Results</w:t>
       </w:r>
     </w:p>
@@ -452,6 +470,15 @@
         <w:pStyle w:val="Heading2"/>
       </w:pPr>
       <w:r>
+        <w:rPr>
+          <w:rStyle w:val="SectionNumber"/>
+        </w:rPr>
+        <w:t xml:space="preserve">2.1</w:t>
+      </w:r>
+      <w:r>
+        <w:tab/>
+      </w:r>
+      <w:r>
         <w:t xml:space="preserve">Inline computation</w:t>
       </w:r>
     </w:p>
@@ -614,7 +641,31 @@
         <w:t xml:space="preserve"> </w:t>
       </w:r>
       <w:r>
-        <w:t xml:space="preserve">(simulated) subjects in our study (see Table @ref(tab:show-table-1)). The average metabolite concentration is</w:t>
+        <w:t xml:space="preserve">(simulated) subjects in our study (see Table</w:t>
+      </w:r>
+      <w:r>
+        <w:t xml:space="preserve"> </w:t>
+      </w:r>
+      <w:r>
+        <w:t xml:space="preserve">3.1</w:t>
+      </w:r>
+      <w:r>
+        <w:t xml:space="preserve">; see</w:t>
+      </w:r>
+      <w:r>
+        <w:t xml:space="preserve"> </w:t>
+      </w:r>
+      <w:r>
+        <w:rPr>
+          <w:rStyle w:val="VerbatimChar"/>
+        </w:rPr>
+        <w:t xml:space="preserve">R/mock_data.R</w:t>
+      </w:r>
+      <w:r>
+        <w:t xml:space="preserve"> </w:t>
+      </w:r>
+      <w:r>
+        <w:t xml:space="preserve">for code to generate the mock dataset). The average metabolite concentration is</w:t>
       </w:r>
       <w:r>
         <w:t xml:space="preserve"> </w:t>
@@ -711,6 +762,15 @@
         <w:pStyle w:val="Heading2"/>
       </w:pPr>
       <w:r>
+        <w:rPr>
+          <w:rStyle w:val="SectionNumber"/>
+        </w:rPr>
+        <w:t xml:space="preserve">2.2</w:t>
+      </w:r>
+      <w:r>
+        <w:tab/>
+      </w:r>
+      <w:r>
         <w:t xml:space="preserve">Incorporating new data</w:t>
       </w:r>
     </w:p>
@@ -719,7 +779,16 @@
         <w:pStyle w:val="FirstParagraph"/>
       </w:pPr>
       <w:r>
-        <w:t xml:space="preserve">Now suppose we get another tranche of data (Table @ref(tab:show-table-2)). There are</w:t>
+        <w:t xml:space="preserve">Now suppose we get another tranche of data (Table</w:t>
+      </w:r>
+      <w:r>
+        <w:t xml:space="preserve"> </w:t>
+      </w:r>
+      <w:r>
+        <w:t xml:space="preserve">3.2</w:t>
+      </w:r>
+      <w:r>
+        <w:t xml:space="preserve">). There are</w:t>
       </w:r>
       <w:r>
         <w:t xml:space="preserve"> </w:t>
@@ -866,6 +935,15 @@
         <w:pStyle w:val="Heading2"/>
       </w:pPr>
       <w:r>
+        <w:rPr>
+          <w:rStyle w:val="SectionNumber"/>
+        </w:rPr>
+        <w:t xml:space="preserve">2.3</w:t>
+      </w:r>
+      <w:r>
+        <w:tab/>
+      </w:r>
+      <w:r>
         <w:t xml:space="preserve">Plotting the data</w:t>
       </w:r>
     </w:p>
@@ -874,7 +952,16 @@
         <w:pStyle w:val="FirstParagraph"/>
       </w:pPr>
       <w:r>
-        <w:t xml:space="preserve">We can also create and include figures during manuscript creation. Here we graph boxplots of our clinical trial data. The data are shown in Figure @ref(fig:plot-data). Note that this figure number (as well as the table numbers above) is automatically generated.</w:t>
+        <w:t xml:space="preserve">We can also create and include figures during manuscript creation. Here we graph boxplots of our clinical trial data. The data are shown in Figure</w:t>
+      </w:r>
+      <w:r>
+        <w:t xml:space="preserve"> </w:t>
+      </w:r>
+      <w:r>
+        <w:t xml:space="preserve">2.1</w:t>
+      </w:r>
+      <w:r>
+        <w:t xml:space="preserve">. Note that this figure number (as well as the table numbers above) is automatically generated.</w:t>
       </w:r>
     </w:p>
     <w:p>
@@ -886,7 +973,7 @@
           <wp:inline>
             <wp:extent cx="4876800" cy="3657600"/>
             <wp:effectExtent b="0" l="0" r="0" t="0"/>
-            <wp:docPr descr="Metabolite concentration of clinical trial subjects" title="" id="1" name="Picture"/>
+            <wp:docPr descr="Figure 2.1: Metabolite concentration of clinical trial subjects" title="" id="1" name="Picture"/>
             <a:graphic>
               <a:graphicData uri="http://schemas.openxmlformats.org/drawingml/2006/picture">
                 <pic:pic>
@@ -929,7 +1016,7 @@
         <w:pStyle w:val="ImageCaption"/>
       </w:pPr>
       <w:r>
-        <w:t xml:space="preserve">Metabolite concentration of clinical trial subjects</w:t>
+        <w:t xml:space="preserve">Figure 2.1: Metabolite concentration of clinical trial subjects</w:t>
       </w:r>
     </w:p>
     <w:bookmarkEnd w:id="25"/>
@@ -940,6 +1027,15 @@
         <w:pStyle w:val="Heading1"/>
       </w:pPr>
       <w:r>
+        <w:rPr>
+          <w:rStyle w:val="SectionNumber"/>
+        </w:rPr>
+        <w:t xml:space="preserve">3</w:t>
+      </w:r>
+      <w:r>
+        <w:tab/>
+      </w:r>
+      <w:r>
         <w:t xml:space="preserve">Code</w:t>
       </w:r>
     </w:p>
@@ -1542,7 +1638,7 @@
         <w:pStyle w:val="TableCaption"/>
       </w:pPr>
       <w:r>
-        <w:t xml:space="preserve">Initial subject data</w:t>
+        <w:t xml:space="preserve">Table 3.1: Initial subject data</w:t>
       </w:r>
     </w:p>
     <w:tbl>
@@ -1550,7 +1646,7 @@
         <w:tblStyle w:val="Table"/>
         <w:tblW w:type="pct" w:w="0.0"/>
         <w:tblLook w:firstRow="1" w:lastRow="0" w:firstColumn="0" w:lastColumn="0" w:noHBand="0" w:noVBand="0"/>
-        <w:tblCaption w:val="Initial subject data"/>
+        <w:tblCaption w:val="Table 3.1: Initial subject data"/>
       </w:tblPr>
       <w:tblGrid/>
       <w:tr>
@@ -5811,7 +5907,7 @@
         <w:pStyle w:val="TableCaption"/>
       </w:pPr>
       <w:r>
-        <w:t xml:space="preserve">New subject data</w:t>
+        <w:t xml:space="preserve">Table 3.2: New subject data</w:t>
       </w:r>
     </w:p>
     <w:tbl>
@@ -5819,7 +5915,7 @@
         <w:tblStyle w:val="Table"/>
         <w:tblW w:type="pct" w:w="0.0"/>
         <w:tblLook w:firstRow="1" w:lastRow="0" w:firstColumn="0" w:lastColumn="0" w:noHBand="0" w:noVBand="0"/>
-        <w:tblCaption w:val="New subject data"/>
+        <w:tblCaption w:val="Table 3.2: New subject data"/>
       </w:tblPr>
       <w:tblGrid/>
       <w:tr>
@@ -8482,6 +8578,15 @@
         <w:pStyle w:val="Heading1"/>
       </w:pPr>
       <w:r>
+        <w:rPr>
+          <w:rStyle w:val="SectionNumber"/>
+        </w:rPr>
+        <w:t xml:space="preserve">4</w:t>
+      </w:r>
+      <w:r>
+        <w:tab/>
+      </w:r>
+      <w:r>
         <w:t xml:space="preserve">Colophon</w:t>
       </w:r>
     </w:p>
@@ -8499,7 +8604,7 @@
         <w:rPr>
           <w:b/>
         </w:rPr>
-        <w:t xml:space="preserve">14 Jan 2022 15:06:23 MST</w:t>
+        <w:t xml:space="preserve">14 Jan 2022 19:51:42 MST</w:t>
       </w:r>
       <w:r>
         <w:t xml:space="preserve"> </w:t>
@@ -8850,7 +8955,7 @@
         <w:rPr>
           <w:rStyle w:val="VerbatimChar"/>
         </w:rPr>
-        <w:t xml:space="preserve">## [db20ac1] 2022-01-14: Merge branch 'main' of github.com:jperkel/computed_manuscript into main</w:t>
+        <w:t xml:space="preserve">## [76bdab3] 2022-01-14: Merge branch 'main' of github.com:jperkel/computed_manuscript into main</w:t>
       </w:r>
     </w:p>
     <w:bookmarkEnd w:id="28"/>

</xml_diff>